<commit_message>
Add the version 1.3
</commit_message>
<xml_diff>
--- a/doc/RTL.docx
+++ b/doc/RTL.docx
@@ -78,6 +78,13 @@
           <w:lang w:bidi="fa-IR"/>
         </w:rPr>
       </w:pPr>
+    </w:p>
+    <w:p>
+      <w:pPr>
+        <w:rPr>
+          <w:lang w:bidi="fa-IR"/>
+        </w:rPr>
+      </w:pPr>
       <w:r>
         <w:rPr>
           <w:lang w:bidi="fa-IR"/>
@@ -159,6 +166,13 @@
           <w:lang w:bidi="fa-IR"/>
         </w:rPr>
       </w:pPr>
+    </w:p>
+    <w:p>
+      <w:pPr>
+        <w:rPr>
+          <w:lang w:bidi="fa-IR"/>
+        </w:rPr>
+      </w:pPr>
       <w:r>
         <w:rPr>
           <w:lang w:bidi="fa-IR"/>
@@ -275,40 +289,168 @@
         <w:rPr>
           <w:lang w:bidi="fa-IR"/>
         </w:rPr>
+        <w:t xml:space="preserve">T3, </w:t>
+      </w:r>
+      <w:proofErr w:type="gramStart"/>
+      <w:r>
+        <w:rPr>
+          <w:lang w:bidi="fa-IR"/>
+        </w:rPr>
+        <w:t>U :</w:t>
+      </w:r>
+      <w:proofErr w:type="gramEnd"/>
+      <w:r>
+        <w:rPr>
+          <w:lang w:bidi="fa-IR"/>
+        </w:rPr>
+        <w:t xml:space="preserve"> IMM [</w:t>
+      </w:r>
+      <w:proofErr w:type="gramStart"/>
+      <w:r>
+        <w:rPr>
+          <w:lang w:bidi="fa-IR"/>
+        </w:rPr>
+        <w:t>32 :</w:t>
+      </w:r>
+      <w:proofErr w:type="gramEnd"/>
+      <w:r>
+        <w:rPr>
+          <w:lang w:bidi="fa-IR"/>
+        </w:rPr>
+        <w:t xml:space="preserve"> 12] </w:t>
+      </w:r>
+      <w:r>
+        <w:rPr>
+          <w:lang w:bidi="fa-IR"/>
+        </w:rPr>
+        <w:sym w:font="Wingdings" w:char="F0DF"/>
+      </w:r>
+      <w:r>
+        <w:rPr>
+          <w:lang w:bidi="fa-IR"/>
+        </w:rPr>
+        <w:t xml:space="preserve"> IR [</w:t>
+      </w:r>
+      <w:proofErr w:type="gramStart"/>
+      <w:r>
+        <w:rPr>
+          <w:lang w:bidi="fa-IR"/>
+        </w:rPr>
+        <w:t>12 :</w:t>
+      </w:r>
+      <w:proofErr w:type="gramEnd"/>
+      <w:r>
+        <w:rPr>
+          <w:lang w:bidi="fa-IR"/>
+        </w:rPr>
+        <w:t xml:space="preserve"> 31], GAR </w:t>
+      </w:r>
+      <w:r>
+        <w:rPr>
+          <w:lang w:bidi="fa-IR"/>
+        </w:rPr>
+        <w:sym w:font="Wingdings" w:char="F0DF"/>
+      </w:r>
+      <w:r>
+        <w:rPr>
+          <w:lang w:bidi="fa-IR"/>
+        </w:rPr>
+        <w:t xml:space="preserve"> IR [</w:t>
+      </w:r>
+      <w:proofErr w:type="gramStart"/>
+      <w:r>
+        <w:rPr>
+          <w:lang w:bidi="fa-IR"/>
+        </w:rPr>
+        <w:t>11 :</w:t>
+      </w:r>
+      <w:proofErr w:type="gramEnd"/>
+      <w:r>
+        <w:rPr>
+          <w:lang w:bidi="fa-IR"/>
+        </w:rPr>
+        <w:t xml:space="preserve"> 7]</w:t>
+      </w:r>
+    </w:p>
+    <w:p>
+      <w:pPr>
+        <w:rPr>
+          <w:lang w:bidi="fa-IR"/>
+        </w:rPr>
+      </w:pPr>
+    </w:p>
+    <w:p>
+      <w:pPr>
+        <w:rPr>
+          <w:lang w:bidi="fa-IR"/>
+        </w:rPr>
+      </w:pPr>
+      <w:r>
+        <w:rPr>
+          <w:lang w:bidi="fa-IR"/>
+        </w:rPr>
         <w:t>T</w:t>
       </w:r>
-      <w:r>
-        <w:rPr>
-          <w:lang w:bidi="fa-IR"/>
-        </w:rPr>
-        <w:t>3</w:t>
-      </w:r>
-      <w:r>
-        <w:rPr>
-          <w:lang w:bidi="fa-IR"/>
-        </w:rPr>
-        <w:t xml:space="preserve">, </w:t>
-      </w:r>
-      <w:proofErr w:type="gramStart"/>
-      <w:r>
-        <w:rPr>
-          <w:lang w:bidi="fa-IR"/>
-        </w:rPr>
-        <w:t>U :</w:t>
-      </w:r>
-      <w:proofErr w:type="gramEnd"/>
-      <w:r>
-        <w:rPr>
-          <w:lang w:bidi="fa-IR"/>
-        </w:rPr>
-        <w:t xml:space="preserve"> IMM [</w:t>
-      </w:r>
-      <w:proofErr w:type="gramStart"/>
-      <w:r>
-        <w:rPr>
-          <w:lang w:bidi="fa-IR"/>
-        </w:rPr>
-        <w:t>32 :</w:t>
+      <w:proofErr w:type="gramStart"/>
+      <w:r>
+        <w:rPr>
+          <w:lang w:bidi="fa-IR"/>
+        </w:rPr>
+        <w:t>3,  J</w:t>
+      </w:r>
+      <w:proofErr w:type="gramEnd"/>
+      <w:r>
+        <w:rPr>
+          <w:lang w:bidi="fa-IR"/>
+        </w:rPr>
+        <w:t xml:space="preserve"> : GAR </w:t>
+      </w:r>
+      <w:r>
+        <w:rPr>
+          <w:lang w:bidi="fa-IR"/>
+        </w:rPr>
+        <w:sym w:font="Wingdings" w:char="F0DF"/>
+      </w:r>
+      <w:r>
+        <w:rPr>
+          <w:lang w:bidi="fa-IR"/>
+        </w:rPr>
+        <w:t xml:space="preserve"> IR [</w:t>
+      </w:r>
+      <w:proofErr w:type="gramStart"/>
+      <w:r>
+        <w:rPr>
+          <w:lang w:bidi="fa-IR"/>
+        </w:rPr>
+        <w:t>11 :</w:t>
+      </w:r>
+      <w:proofErr w:type="gramEnd"/>
+      <w:r>
+        <w:rPr>
+          <w:lang w:bidi="fa-IR"/>
+        </w:rPr>
+        <w:t xml:space="preserve"> 7], IMM [20 | </w:t>
+      </w:r>
+      <w:proofErr w:type="gramStart"/>
+      <w:r>
+        <w:rPr>
+          <w:lang w:bidi="fa-IR"/>
+        </w:rPr>
+        <w:t>10 :</w:t>
+      </w:r>
+      <w:proofErr w:type="gramEnd"/>
+      <w:r>
+        <w:rPr>
+          <w:lang w:bidi="fa-IR"/>
+        </w:rPr>
+        <w:t xml:space="preserve"> 1 | 11 | </w:t>
+      </w:r>
+      <w:proofErr w:type="gramStart"/>
+      <w:r>
+        <w:rPr>
+          <w:lang w:bidi="fa-IR"/>
+        </w:rPr>
+        <w:t>19 :</w:t>
       </w:r>
       <w:proofErr w:type="gramEnd"/>
       <w:r>
@@ -343,17 +485,39 @@
         </w:rPr>
         <w:t xml:space="preserve"> 31]</w:t>
       </w:r>
-      <w:r>
-        <w:rPr>
-          <w:lang w:bidi="fa-IR"/>
-        </w:rPr>
-        <w:t xml:space="preserve">, </w:t>
-      </w:r>
-      <w:r>
-        <w:rPr>
-          <w:lang w:bidi="fa-IR"/>
-        </w:rPr>
-        <w:t xml:space="preserve">GAR </w:t>
+    </w:p>
+    <w:p>
+      <w:pPr>
+        <w:rPr>
+          <w:lang w:bidi="fa-IR"/>
+        </w:rPr>
+      </w:pPr>
+    </w:p>
+    <w:p>
+      <w:pPr>
+        <w:rPr>
+          <w:lang w:bidi="fa-IR"/>
+        </w:rPr>
+      </w:pPr>
+      <w:r>
+        <w:rPr>
+          <w:lang w:bidi="fa-IR"/>
+        </w:rPr>
+        <w:t>T3, (R || I || S || B</w:t>
+      </w:r>
+      <w:proofErr w:type="gramStart"/>
+      <w:r>
+        <w:rPr>
+          <w:lang w:bidi="fa-IR"/>
+        </w:rPr>
+        <w:t>) :</w:t>
+      </w:r>
+      <w:proofErr w:type="gramEnd"/>
+      <w:r>
+        <w:rPr>
+          <w:lang w:bidi="fa-IR"/>
+        </w:rPr>
+        <w:t xml:space="preserve"> GAR </w:t>
       </w:r>
       <w:r>
         <w:rPr>
@@ -372,66 +536,52 @@
         <w:rPr>
           <w:lang w:bidi="fa-IR"/>
         </w:rPr>
-        <w:t>11 :</w:t>
-      </w:r>
-      <w:proofErr w:type="gramEnd"/>
-      <w:r>
-        <w:rPr>
-          <w:lang w:bidi="fa-IR"/>
-        </w:rPr>
-        <w:t xml:space="preserve"> 7]</w:t>
-      </w:r>
-    </w:p>
-    <w:p>
-      <w:pPr>
-        <w:rPr>
-          <w:lang w:bidi="fa-IR"/>
-        </w:rPr>
-      </w:pPr>
-    </w:p>
-    <w:p>
-      <w:pPr>
-        <w:rPr>
-          <w:lang w:bidi="fa-IR"/>
-        </w:rPr>
-      </w:pPr>
-      <w:r>
-        <w:rPr>
-          <w:lang w:bidi="fa-IR"/>
-        </w:rPr>
-        <w:t>T</w:t>
-      </w:r>
-      <w:proofErr w:type="gramStart"/>
-      <w:r>
-        <w:rPr>
-          <w:lang w:bidi="fa-IR"/>
-        </w:rPr>
-        <w:t>3</w:t>
-      </w:r>
-      <w:r>
-        <w:rPr>
-          <w:lang w:bidi="fa-IR"/>
-        </w:rPr>
-        <w:t>,</w:t>
-      </w:r>
-      <w:r>
-        <w:rPr>
-          <w:lang w:bidi="fa-IR"/>
-        </w:rPr>
-        <w:t xml:space="preserve"> </w:t>
-      </w:r>
-      <w:r>
-        <w:rPr>
-          <w:lang w:bidi="fa-IR"/>
-        </w:rPr>
-        <w:t xml:space="preserve"> J</w:t>
-      </w:r>
-      <w:proofErr w:type="gramEnd"/>
-      <w:r>
-        <w:rPr>
-          <w:lang w:bidi="fa-IR"/>
-        </w:rPr>
-        <w:t xml:space="preserve"> : GAR </w:t>
+        <w:t>19 :</w:t>
+      </w:r>
+      <w:proofErr w:type="gramEnd"/>
+      <w:r>
+        <w:rPr>
+          <w:lang w:bidi="fa-IR"/>
+        </w:rPr>
+        <w:t xml:space="preserve"> 15] </w:t>
+      </w:r>
+    </w:p>
+    <w:p>
+      <w:pPr>
+        <w:rPr>
+          <w:lang w:bidi="fa-IR"/>
+        </w:rPr>
+      </w:pPr>
+    </w:p>
+    <w:p>
+      <w:pPr>
+        <w:rPr>
+          <w:lang w:bidi="fa-IR"/>
+        </w:rPr>
+      </w:pPr>
+      <w:r>
+        <w:rPr>
+          <w:lang w:bidi="fa-IR"/>
+        </w:rPr>
+        <w:t xml:space="preserve">T4, (R || S || B): RS1 </w:t>
+      </w:r>
+      <w:r>
+        <w:rPr>
+          <w:lang w:bidi="fa-IR"/>
+        </w:rPr>
+        <w:sym w:font="Wingdings" w:char="F0DF"/>
+      </w:r>
+      <w:r>
+        <w:rPr>
+          <w:lang w:bidi="fa-IR"/>
+        </w:rPr>
+        <w:t xml:space="preserve"> G [GAR]</w:t>
+      </w:r>
+      <w:r>
+        <w:rPr>
+          <w:lang w:bidi="fa-IR"/>
+        </w:rPr>
+        <w:t xml:space="preserve">, GAR </w:t>
       </w:r>
       <w:r>
         <w:rPr>
@@ -450,202 +600,6 @@
         <w:rPr>
           <w:lang w:bidi="fa-IR"/>
         </w:rPr>
-        <w:t>11 :</w:t>
-      </w:r>
-      <w:proofErr w:type="gramEnd"/>
-      <w:r>
-        <w:rPr>
-          <w:lang w:bidi="fa-IR"/>
-        </w:rPr>
-        <w:t xml:space="preserve"> 7]</w:t>
-      </w:r>
-      <w:r>
-        <w:rPr>
-          <w:lang w:bidi="fa-IR"/>
-        </w:rPr>
-        <w:t xml:space="preserve">, </w:t>
-      </w:r>
-      <w:r>
-        <w:rPr>
-          <w:lang w:bidi="fa-IR"/>
-        </w:rPr>
-        <w:t xml:space="preserve">IMM [20 | </w:t>
-      </w:r>
-      <w:proofErr w:type="gramStart"/>
-      <w:r>
-        <w:rPr>
-          <w:lang w:bidi="fa-IR"/>
-        </w:rPr>
-        <w:t>10 :</w:t>
-      </w:r>
-      <w:proofErr w:type="gramEnd"/>
-      <w:r>
-        <w:rPr>
-          <w:lang w:bidi="fa-IR"/>
-        </w:rPr>
-        <w:t xml:space="preserve"> 1 | 11 | </w:t>
-      </w:r>
-      <w:proofErr w:type="gramStart"/>
-      <w:r>
-        <w:rPr>
-          <w:lang w:bidi="fa-IR"/>
-        </w:rPr>
-        <w:t>19 :</w:t>
-      </w:r>
-      <w:proofErr w:type="gramEnd"/>
-      <w:r>
-        <w:rPr>
-          <w:lang w:bidi="fa-IR"/>
-        </w:rPr>
-        <w:t xml:space="preserve"> 12] </w:t>
-      </w:r>
-      <w:r>
-        <w:rPr>
-          <w:lang w:bidi="fa-IR"/>
-        </w:rPr>
-        <w:sym w:font="Wingdings" w:char="F0DF"/>
-      </w:r>
-      <w:r>
-        <w:rPr>
-          <w:lang w:bidi="fa-IR"/>
-        </w:rPr>
-        <w:t xml:space="preserve"> IR [</w:t>
-      </w:r>
-      <w:proofErr w:type="gramStart"/>
-      <w:r>
-        <w:rPr>
-          <w:lang w:bidi="fa-IR"/>
-        </w:rPr>
-        <w:t>12 :</w:t>
-      </w:r>
-      <w:proofErr w:type="gramEnd"/>
-      <w:r>
-        <w:rPr>
-          <w:lang w:bidi="fa-IR"/>
-        </w:rPr>
-        <w:t xml:space="preserve"> 31]</w:t>
-      </w:r>
-    </w:p>
-    <w:p>
-      <w:pPr>
-        <w:rPr>
-          <w:lang w:bidi="fa-IR"/>
-        </w:rPr>
-      </w:pPr>
-    </w:p>
-    <w:p>
-      <w:pPr>
-        <w:rPr>
-          <w:lang w:bidi="fa-IR"/>
-        </w:rPr>
-      </w:pPr>
-      <w:r>
-        <w:rPr>
-          <w:lang w:bidi="fa-IR"/>
-        </w:rPr>
-        <w:t>T3, (R || I || S || B</w:t>
-      </w:r>
-      <w:proofErr w:type="gramStart"/>
-      <w:r>
-        <w:rPr>
-          <w:lang w:bidi="fa-IR"/>
-        </w:rPr>
-        <w:t>) :</w:t>
-      </w:r>
-      <w:proofErr w:type="gramEnd"/>
-      <w:r>
-        <w:rPr>
-          <w:lang w:bidi="fa-IR"/>
-        </w:rPr>
-        <w:t xml:space="preserve"> GAR </w:t>
-      </w:r>
-      <w:r>
-        <w:rPr>
-          <w:lang w:bidi="fa-IR"/>
-        </w:rPr>
-        <w:sym w:font="Wingdings" w:char="F0DF"/>
-      </w:r>
-      <w:r>
-        <w:rPr>
-          <w:lang w:bidi="fa-IR"/>
-        </w:rPr>
-        <w:t xml:space="preserve"> IR [</w:t>
-      </w:r>
-      <w:proofErr w:type="gramStart"/>
-      <w:r>
-        <w:rPr>
-          <w:lang w:bidi="fa-IR"/>
-        </w:rPr>
-        <w:t>19 :</w:t>
-      </w:r>
-      <w:proofErr w:type="gramEnd"/>
-      <w:r>
-        <w:rPr>
-          <w:lang w:bidi="fa-IR"/>
-        </w:rPr>
-        <w:t xml:space="preserve"> 15] </w:t>
-      </w:r>
-    </w:p>
-    <w:p>
-      <w:pPr>
-        <w:rPr>
-          <w:lang w:bidi="fa-IR"/>
-        </w:rPr>
-      </w:pPr>
-    </w:p>
-    <w:p>
-      <w:pPr>
-        <w:rPr>
-          <w:lang w:bidi="fa-IR"/>
-        </w:rPr>
-      </w:pPr>
-      <w:r>
-        <w:rPr>
-          <w:lang w:bidi="fa-IR"/>
-        </w:rPr>
-        <w:t xml:space="preserve">T4, (R || S || B): RS1 </w:t>
-      </w:r>
-      <w:r>
-        <w:rPr>
-          <w:lang w:bidi="fa-IR"/>
-        </w:rPr>
-        <w:sym w:font="Wingdings" w:char="F0DF"/>
-      </w:r>
-      <w:r>
-        <w:rPr>
-          <w:lang w:bidi="fa-IR"/>
-        </w:rPr>
-        <w:t xml:space="preserve"> G [GAR]</w:t>
-      </w:r>
-      <w:r>
-        <w:rPr>
-          <w:lang w:bidi="fa-IR"/>
-        </w:rPr>
-        <w:t xml:space="preserve">, </w:t>
-      </w:r>
-      <w:r>
-        <w:rPr>
-          <w:lang w:bidi="fa-IR"/>
-        </w:rPr>
-        <w:t xml:space="preserve">GAR </w:t>
-      </w:r>
-      <w:r>
-        <w:rPr>
-          <w:lang w:bidi="fa-IR"/>
-        </w:rPr>
-        <w:sym w:font="Wingdings" w:char="F0DF"/>
-      </w:r>
-      <w:r>
-        <w:rPr>
-          <w:lang w:bidi="fa-IR"/>
-        </w:rPr>
-        <w:t xml:space="preserve"> IR [</w:t>
-      </w:r>
-      <w:proofErr w:type="gramStart"/>
-      <w:r>
-        <w:rPr>
-          <w:lang w:bidi="fa-IR"/>
-        </w:rPr>
         <w:t>24 :</w:t>
       </w:r>
       <w:proofErr w:type="gramEnd"/>
@@ -673,19 +627,7 @@
         <w:rPr>
           <w:lang w:bidi="fa-IR"/>
         </w:rPr>
-        <w:t>T</w:t>
-      </w:r>
-      <w:r>
-        <w:rPr>
-          <w:lang w:bidi="fa-IR"/>
-        </w:rPr>
-        <w:t>4</w:t>
-      </w:r>
-      <w:r>
-        <w:rPr>
-          <w:lang w:bidi="fa-IR"/>
-        </w:rPr>
-        <w:t xml:space="preserve">, </w:t>
+        <w:t xml:space="preserve">T4, </w:t>
       </w:r>
       <w:proofErr w:type="gramStart"/>
       <w:r>
@@ -699,13 +641,7 @@
         <w:rPr>
           <w:lang w:bidi="fa-IR"/>
         </w:rPr>
-        <w:t xml:space="preserve"> </w:t>
-      </w:r>
-      <w:r>
-        <w:rPr>
-          <w:lang w:bidi="fa-IR"/>
-        </w:rPr>
-        <w:t xml:space="preserve">RS1 </w:t>
+        <w:t xml:space="preserve"> RS1 </w:t>
       </w:r>
       <w:r>
         <w:rPr>
@@ -724,13 +660,7 @@
         <w:rPr>
           <w:lang w:bidi="fa-IR"/>
         </w:rPr>
-        <w:t xml:space="preserve">], </w:t>
-      </w:r>
-      <w:r>
-        <w:rPr>
-          <w:lang w:bidi="fa-IR"/>
-        </w:rPr>
-        <w:t xml:space="preserve"> </w:t>
+        <w:t xml:space="preserve">],  </w:t>
       </w:r>
       <w:r>
         <w:rPr>
@@ -861,13 +791,7 @@
         <w:rPr>
           <w:lang w:bidi="fa-IR"/>
         </w:rPr>
-        <w:t xml:space="preserve">, </w:t>
-      </w:r>
-      <w:r>
-        <w:rPr>
-          <w:lang w:bidi="fa-IR"/>
-        </w:rPr>
-        <w:t xml:space="preserve">GAR </w:t>
+        <w:t xml:space="preserve">, GAR </w:t>
       </w:r>
       <w:r>
         <w:rPr>
@@ -913,19 +837,7 @@
         <w:rPr>
           <w:lang w:bidi="fa-IR"/>
         </w:rPr>
-        <w:t>T</w:t>
-      </w:r>
-      <w:r>
-        <w:rPr>
-          <w:lang w:bidi="fa-IR"/>
-        </w:rPr>
-        <w:t>5</w:t>
-      </w:r>
-      <w:r>
-        <w:rPr>
-          <w:lang w:bidi="fa-IR"/>
-        </w:rPr>
-        <w:t xml:space="preserve">, </w:t>
+        <w:t xml:space="preserve">T5, </w:t>
       </w:r>
       <w:proofErr w:type="gramStart"/>
       <w:r>
@@ -1210,6 +1122,7 @@
           <w:szCs w:val="44"/>
           <w:lang w:bidi="fa-IR"/>
         </w:rPr>
+        <w:lastRenderedPageBreak/>
         <w:t>R-TYPE</w:t>
       </w:r>
     </w:p>
@@ -1234,7 +1147,6 @@
         <w:rPr>
           <w:lang w:bidi="fa-IR"/>
         </w:rPr>
-        <w:lastRenderedPageBreak/>
         <w:t>T</w:t>
       </w:r>
       <w:r>
@@ -2176,37 +2088,43 @@
         </w:rPr>
         <w:t xml:space="preserve"> 0]</w:t>
       </w:r>
-    </w:p>
-    <w:p>
-      <w:pPr>
-        <w:rPr>
-          <w:lang w:bidi="fa-IR"/>
-        </w:rPr>
-      </w:pPr>
-    </w:p>
-    <w:p>
-      <w:pPr>
-        <w:rPr>
-          <w:lang w:bidi="fa-IR"/>
-        </w:rPr>
-      </w:pPr>
-      <w:r>
-        <w:rPr>
-          <w:lang w:bidi="fa-IR"/>
-        </w:rPr>
-        <w:t>T6, R, 0x</w:t>
-      </w:r>
-      <w:r>
-        <w:rPr>
-          <w:lang w:bidi="fa-IR"/>
-        </w:rPr>
-        <w:t>1</w:t>
-      </w:r>
-      <w:r>
-        <w:rPr>
-          <w:lang w:bidi="fa-IR"/>
-        </w:rPr>
-        <w:t>, 0x</w:t>
+      <w:r>
+        <w:rPr>
+          <w:lang w:bidi="fa-IR"/>
+        </w:rPr>
+        <w:t xml:space="preserve">, SC </w:t>
+      </w:r>
+      <w:r>
+        <w:rPr>
+          <w:lang w:bidi="fa-IR"/>
+        </w:rPr>
+        <w:sym w:font="Wingdings" w:char="F0DF"/>
+      </w:r>
+      <w:r>
+        <w:rPr>
+          <w:lang w:bidi="fa-IR"/>
+        </w:rPr>
+        <w:t xml:space="preserve"> 0</w:t>
+      </w:r>
+    </w:p>
+    <w:p>
+      <w:pPr>
+        <w:rPr>
+          <w:lang w:bidi="fa-IR"/>
+        </w:rPr>
+      </w:pPr>
+    </w:p>
+    <w:p>
+      <w:pPr>
+        <w:rPr>
+          <w:lang w:bidi="fa-IR"/>
+        </w:rPr>
+      </w:pPr>
+      <w:r>
+        <w:rPr>
+          <w:lang w:bidi="fa-IR"/>
+        </w:rPr>
+        <w:t>T6, R, 0x1, 0x</w:t>
       </w:r>
       <w:proofErr w:type="gramStart"/>
       <w:r>
@@ -2239,65 +2157,52 @@
         <w:rPr>
           <w:lang w:bidi="fa-IR"/>
         </w:rPr>
-        <w:t>63</w:t>
-      </w:r>
-      <w:r>
-        <w:rPr>
-          <w:lang w:bidi="fa-IR"/>
-        </w:rPr>
-        <w:t xml:space="preserve"> :</w:t>
-      </w:r>
-      <w:proofErr w:type="gramEnd"/>
-      <w:r>
-        <w:rPr>
-          <w:lang w:bidi="fa-IR"/>
-        </w:rPr>
-        <w:t xml:space="preserve"> </w:t>
-      </w:r>
-      <w:r>
-        <w:rPr>
-          <w:lang w:bidi="fa-IR"/>
-        </w:rPr>
-        <w:t>32</w:t>
-      </w:r>
-      <w:r>
-        <w:rPr>
-          <w:lang w:bidi="fa-IR"/>
-        </w:rPr>
-        <w:t>]</w:t>
-      </w:r>
-    </w:p>
-    <w:p>
-      <w:pPr>
-        <w:rPr>
-          <w:lang w:bidi="fa-IR"/>
-        </w:rPr>
-      </w:pPr>
-    </w:p>
-    <w:p>
-      <w:pPr>
-        <w:rPr>
-          <w:lang w:bidi="fa-IR"/>
-        </w:rPr>
-      </w:pPr>
-      <w:r>
-        <w:rPr>
-          <w:lang w:bidi="fa-IR"/>
-        </w:rPr>
-        <w:lastRenderedPageBreak/>
-        <w:t>T6, R, 0x</w:t>
-      </w:r>
-      <w:r>
-        <w:rPr>
-          <w:lang w:bidi="fa-IR"/>
-        </w:rPr>
-        <w:t>4</w:t>
-      </w:r>
-      <w:r>
-        <w:rPr>
-          <w:lang w:bidi="fa-IR"/>
-        </w:rPr>
-        <w:t>, 0x</w:t>
+        <w:t>63 :</w:t>
+      </w:r>
+      <w:proofErr w:type="gramEnd"/>
+      <w:r>
+        <w:rPr>
+          <w:lang w:bidi="fa-IR"/>
+        </w:rPr>
+        <w:t xml:space="preserve"> 32]</w:t>
+      </w:r>
+      <w:r>
+        <w:rPr>
+          <w:lang w:bidi="fa-IR"/>
+        </w:rPr>
+        <w:t xml:space="preserve">, SC </w:t>
+      </w:r>
+      <w:r>
+        <w:rPr>
+          <w:lang w:bidi="fa-IR"/>
+        </w:rPr>
+        <w:sym w:font="Wingdings" w:char="F0DF"/>
+      </w:r>
+      <w:r>
+        <w:rPr>
+          <w:lang w:bidi="fa-IR"/>
+        </w:rPr>
+        <w:t xml:space="preserve"> 0</w:t>
+      </w:r>
+    </w:p>
+    <w:p>
+      <w:pPr>
+        <w:rPr>
+          <w:lang w:bidi="fa-IR"/>
+        </w:rPr>
+      </w:pPr>
+    </w:p>
+    <w:p>
+      <w:pPr>
+        <w:rPr>
+          <w:lang w:bidi="fa-IR"/>
+        </w:rPr>
+      </w:pPr>
+      <w:r>
+        <w:rPr>
+          <w:lang w:bidi="fa-IR"/>
+        </w:rPr>
+        <w:t>T6, R, 0x4, 0x</w:t>
       </w:r>
       <w:proofErr w:type="gramStart"/>
       <w:r>
@@ -2330,13 +2235,7 @@
         <w:rPr>
           <w:lang w:bidi="fa-IR"/>
         </w:rPr>
-        <w:t xml:space="preserve">/ </w:t>
-      </w:r>
-      <w:r>
-        <w:rPr>
-          <w:lang w:bidi="fa-IR"/>
-        </w:rPr>
-        <w:t xml:space="preserve"> RS</w:t>
+        <w:t>/  RS</w:t>
       </w:r>
       <w:proofErr w:type="gramEnd"/>
       <w:r>
@@ -2345,37 +2244,43 @@
         </w:rPr>
         <w:t>2</w:t>
       </w:r>
-    </w:p>
-    <w:p>
-      <w:pPr>
-        <w:rPr>
-          <w:lang w:bidi="fa-IR"/>
-        </w:rPr>
-      </w:pPr>
-    </w:p>
-    <w:p>
-      <w:pPr>
-        <w:rPr>
-          <w:lang w:bidi="fa-IR"/>
-        </w:rPr>
-      </w:pPr>
-      <w:r>
-        <w:rPr>
-          <w:lang w:bidi="fa-IR"/>
-        </w:rPr>
-        <w:t>T6, R, 0x</w:t>
-      </w:r>
-      <w:r>
-        <w:rPr>
-          <w:lang w:bidi="fa-IR"/>
-        </w:rPr>
-        <w:t>6</w:t>
-      </w:r>
-      <w:r>
-        <w:rPr>
-          <w:lang w:bidi="fa-IR"/>
-        </w:rPr>
-        <w:t>, 0x</w:t>
+      <w:r>
+        <w:rPr>
+          <w:lang w:bidi="fa-IR"/>
+        </w:rPr>
+        <w:t xml:space="preserve">, SC </w:t>
+      </w:r>
+      <w:r>
+        <w:rPr>
+          <w:lang w:bidi="fa-IR"/>
+        </w:rPr>
+        <w:sym w:font="Wingdings" w:char="F0DF"/>
+      </w:r>
+      <w:r>
+        <w:rPr>
+          <w:lang w:bidi="fa-IR"/>
+        </w:rPr>
+        <w:t xml:space="preserve"> 0</w:t>
+      </w:r>
+    </w:p>
+    <w:p>
+      <w:pPr>
+        <w:rPr>
+          <w:lang w:bidi="fa-IR"/>
+        </w:rPr>
+      </w:pPr>
+    </w:p>
+    <w:p>
+      <w:pPr>
+        <w:rPr>
+          <w:lang w:bidi="fa-IR"/>
+        </w:rPr>
+      </w:pPr>
+      <w:r>
+        <w:rPr>
+          <w:lang w:bidi="fa-IR"/>
+        </w:rPr>
+        <w:t>T6, R, 0x6, 0x</w:t>
       </w:r>
       <w:proofErr w:type="gramStart"/>
       <w:r>
@@ -2408,13 +2313,7 @@
         <w:rPr>
           <w:lang w:bidi="fa-IR"/>
         </w:rPr>
-        <w:t>%</w:t>
-      </w:r>
-      <w:r>
-        <w:rPr>
-          <w:lang w:bidi="fa-IR"/>
-        </w:rPr>
-        <w:t xml:space="preserve">  RS</w:t>
+        <w:t>%  RS</w:t>
       </w:r>
       <w:proofErr w:type="gramEnd"/>
       <w:r>
@@ -2422,6 +2321,24 @@
           <w:lang w:bidi="fa-IR"/>
         </w:rPr>
         <w:t>2</w:t>
+      </w:r>
+      <w:r>
+        <w:rPr>
+          <w:lang w:bidi="fa-IR"/>
+        </w:rPr>
+        <w:t xml:space="preserve">, SC </w:t>
+      </w:r>
+      <w:r>
+        <w:rPr>
+          <w:lang w:bidi="fa-IR"/>
+        </w:rPr>
+        <w:sym w:font="Wingdings" w:char="F0DF"/>
+      </w:r>
+      <w:r>
+        <w:rPr>
+          <w:lang w:bidi="fa-IR"/>
+        </w:rPr>
+        <w:t xml:space="preserve"> 0</w:t>
       </w:r>
     </w:p>
     <w:p>
@@ -2691,6 +2608,88 @@
         <w:rPr>
           <w:lang w:bidi="fa-IR"/>
         </w:rPr>
+        <w:t xml:space="preserve">, I, </w:t>
+      </w:r>
+      <w:r>
+        <w:rPr>
+          <w:lang w:bidi="fa-IR"/>
+        </w:rPr>
+        <w:t>(</w:t>
+      </w:r>
+      <w:r>
+        <w:rPr>
+          <w:lang w:bidi="fa-IR"/>
+        </w:rPr>
+        <w:t>0x1</w:t>
+      </w:r>
+      <w:r>
+        <w:rPr>
+          <w:lang w:bidi="fa-IR"/>
+        </w:rPr>
+        <w:t xml:space="preserve"> || 0x2</w:t>
+      </w:r>
+      <w:proofErr w:type="gramStart"/>
+      <w:r>
+        <w:rPr>
+          <w:lang w:bidi="fa-IR"/>
+        </w:rPr>
+        <w:t>)</w:t>
+      </w:r>
+      <w:r>
+        <w:rPr>
+          <w:lang w:bidi="fa-IR"/>
+        </w:rPr>
+        <w:t xml:space="preserve"> :</w:t>
+      </w:r>
+      <w:proofErr w:type="gramEnd"/>
+      <w:r>
+        <w:rPr>
+          <w:lang w:bidi="fa-IR"/>
+        </w:rPr>
+        <w:t xml:space="preserve"> MAR </w:t>
+      </w:r>
+      <w:r>
+        <w:rPr>
+          <w:lang w:bidi="fa-IR"/>
+        </w:rPr>
+        <w:sym w:font="Wingdings" w:char="F0DF"/>
+      </w:r>
+      <w:r>
+        <w:rPr>
+          <w:lang w:bidi="fa-IR"/>
+        </w:rPr>
+        <w:t xml:space="preserve"> RS1 + IMM</w:t>
+      </w:r>
+    </w:p>
+    <w:p>
+      <w:pPr>
+        <w:rPr>
+          <w:lang w:bidi="fa-IR"/>
+        </w:rPr>
+      </w:pPr>
+    </w:p>
+    <w:p>
+      <w:pPr>
+        <w:rPr>
+          <w:lang w:bidi="fa-IR"/>
+        </w:rPr>
+      </w:pPr>
+      <w:r>
+        <w:rPr>
+          <w:lang w:bidi="fa-IR"/>
+        </w:rPr>
+        <w:t>T</w:t>
+      </w:r>
+      <w:r>
+        <w:rPr>
+          <w:lang w:bidi="fa-IR"/>
+        </w:rPr>
+        <w:t>6</w:t>
+      </w:r>
+      <w:r>
+        <w:rPr>
+          <w:lang w:bidi="fa-IR"/>
+        </w:rPr>
         <w:t>, I, 0x</w:t>
       </w:r>
       <w:proofErr w:type="gramStart"/>
@@ -2705,20 +2704,53 @@
         <w:rPr>
           <w:lang w:bidi="fa-IR"/>
         </w:rPr>
-        <w:t xml:space="preserve"> MAR </w:t>
-      </w:r>
-      <w:r>
-        <w:rPr>
-          <w:lang w:bidi="fa-IR"/>
-        </w:rPr>
-        <w:sym w:font="Wingdings" w:char="F0DF"/>
-      </w:r>
-      <w:r>
-        <w:rPr>
-          <w:lang w:bidi="fa-IR"/>
-        </w:rPr>
-        <w:t xml:space="preserve"> RS1 + IMM</w:t>
-      </w:r>
+        <w:t xml:space="preserve"> G [GAR] </w:t>
+      </w:r>
+      <w:r>
+        <w:rPr>
+          <w:lang w:bidi="fa-IR"/>
+        </w:rPr>
+        <w:sym w:font="Wingdings" w:char="F0DF"/>
+      </w:r>
+      <w:r>
+        <w:rPr>
+          <w:lang w:bidi="fa-IR"/>
+        </w:rPr>
+        <w:t xml:space="preserve"> M [MAR] [</w:t>
+      </w:r>
+      <w:proofErr w:type="gramStart"/>
+      <w:r>
+        <w:rPr>
+          <w:lang w:bidi="fa-IR"/>
+        </w:rPr>
+        <w:t>15 :</w:t>
+      </w:r>
+      <w:proofErr w:type="gramEnd"/>
+      <w:r>
+        <w:rPr>
+          <w:lang w:bidi="fa-IR"/>
+        </w:rPr>
+        <w:t xml:space="preserve"> 0], SC </w:t>
+      </w:r>
+      <w:r>
+        <w:rPr>
+          <w:lang w:bidi="fa-IR"/>
+        </w:rPr>
+        <w:sym w:font="Wingdings" w:char="F0DF"/>
+      </w:r>
+      <w:r>
+        <w:rPr>
+          <w:lang w:bidi="fa-IR"/>
+        </w:rPr>
+        <w:t xml:space="preserve"> 0</w:t>
+      </w:r>
+    </w:p>
+    <w:p>
+      <w:pPr>
+        <w:rPr>
+          <w:lang w:bidi="fa-IR"/>
+        </w:rPr>
+      </w:pPr>
     </w:p>
     <w:p>
       <w:pPr>
@@ -2749,7 +2781,7 @@
         <w:rPr>
           <w:lang w:bidi="fa-IR"/>
         </w:rPr>
-        <w:t>1 :</w:t>
+        <w:t>2 :</w:t>
       </w:r>
       <w:proofErr w:type="gramEnd"/>
       <w:r>
@@ -2775,142 +2807,13 @@
         <w:rPr>
           <w:lang w:bidi="fa-IR"/>
         </w:rPr>
-        <w:t>15 :</w:t>
-      </w:r>
-      <w:proofErr w:type="gramEnd"/>
-      <w:r>
-        <w:rPr>
-          <w:lang w:bidi="fa-IR"/>
-        </w:rPr>
-        <w:t xml:space="preserve"> 0], SC </w:t>
-      </w:r>
-      <w:r>
-        <w:rPr>
-          <w:lang w:bidi="fa-IR"/>
-        </w:rPr>
-        <w:sym w:font="Wingdings" w:char="F0DF"/>
-      </w:r>
-      <w:r>
-        <w:rPr>
-          <w:lang w:bidi="fa-IR"/>
-        </w:rPr>
-        <w:t xml:space="preserve"> 0</w:t>
-      </w:r>
-    </w:p>
-    <w:p>
-      <w:pPr>
-        <w:rPr>
-          <w:lang w:bidi="fa-IR"/>
-        </w:rPr>
-      </w:pPr>
-    </w:p>
-    <w:p>
-      <w:pPr>
-        <w:rPr>
-          <w:lang w:bidi="fa-IR"/>
-        </w:rPr>
-      </w:pPr>
-      <w:r>
-        <w:rPr>
-          <w:lang w:bidi="fa-IR"/>
-        </w:rPr>
-        <w:t>T</w:t>
-      </w:r>
-      <w:r>
-        <w:rPr>
-          <w:lang w:bidi="fa-IR"/>
-        </w:rPr>
-        <w:t>5</w:t>
-      </w:r>
-      <w:r>
-        <w:rPr>
-          <w:lang w:bidi="fa-IR"/>
-        </w:rPr>
-        <w:t>, I, 0x</w:t>
-      </w:r>
-      <w:proofErr w:type="gramStart"/>
-      <w:r>
-        <w:rPr>
-          <w:lang w:bidi="fa-IR"/>
-        </w:rPr>
-        <w:t>2 :</w:t>
-      </w:r>
-      <w:proofErr w:type="gramEnd"/>
-      <w:r>
-        <w:rPr>
-          <w:lang w:bidi="fa-IR"/>
-        </w:rPr>
-        <w:t xml:space="preserve"> MAR </w:t>
-      </w:r>
-      <w:r>
-        <w:rPr>
-          <w:lang w:bidi="fa-IR"/>
-        </w:rPr>
-        <w:sym w:font="Wingdings" w:char="F0DF"/>
-      </w:r>
-      <w:r>
-        <w:rPr>
-          <w:lang w:bidi="fa-IR"/>
-        </w:rPr>
-        <w:t xml:space="preserve"> RS1 + IMM</w:t>
-      </w:r>
-    </w:p>
-    <w:p>
-      <w:pPr>
-        <w:rPr>
-          <w:lang w:bidi="fa-IR"/>
-        </w:rPr>
-      </w:pPr>
-      <w:r>
-        <w:rPr>
-          <w:lang w:bidi="fa-IR"/>
-        </w:rPr>
-        <w:t>T</w:t>
-      </w:r>
-      <w:r>
-        <w:rPr>
-          <w:lang w:bidi="fa-IR"/>
-        </w:rPr>
-        <w:t>6</w:t>
-      </w:r>
-      <w:r>
-        <w:rPr>
-          <w:lang w:bidi="fa-IR"/>
-        </w:rPr>
-        <w:t>, I, 0x</w:t>
-      </w:r>
-      <w:proofErr w:type="gramStart"/>
-      <w:r>
-        <w:rPr>
-          <w:lang w:bidi="fa-IR"/>
-        </w:rPr>
-        <w:t>2 :</w:t>
-      </w:r>
-      <w:proofErr w:type="gramEnd"/>
-      <w:r>
-        <w:rPr>
-          <w:lang w:bidi="fa-IR"/>
-        </w:rPr>
-        <w:t xml:space="preserve"> G [GAR] </w:t>
-      </w:r>
-      <w:r>
-        <w:rPr>
-          <w:lang w:bidi="fa-IR"/>
-        </w:rPr>
-        <w:sym w:font="Wingdings" w:char="F0DF"/>
-      </w:r>
-      <w:r>
-        <w:rPr>
-          <w:lang w:bidi="fa-IR"/>
-        </w:rPr>
-        <w:t xml:space="preserve"> M [MAR] [</w:t>
-      </w:r>
-      <w:proofErr w:type="gramStart"/>
-      <w:r>
-        <w:rPr>
-          <w:lang w:bidi="fa-IR"/>
-        </w:rPr>
-        <w:t>15 :</w:t>
+        <w:t>31</w:t>
+      </w:r>
+      <w:r>
+        <w:rPr>
+          <w:lang w:bidi="fa-IR"/>
+        </w:rPr>
+        <w:t xml:space="preserve"> :</w:t>
       </w:r>
       <w:proofErr w:type="gramEnd"/>
       <w:r>
@@ -3136,7 +3039,6 @@
         <w:rPr>
           <w:lang w:bidi="fa-IR"/>
         </w:rPr>
-        <w:lastRenderedPageBreak/>
         <w:t>T</w:t>
       </w:r>
       <w:r>
@@ -3665,7 +3567,6 @@
     <w:p>
       <w:pPr>
         <w:rPr>
-          <w:rFonts w:hint="cs"/>
           <w:rtl/>
           <w:lang w:bidi="fa-IR"/>
         </w:rPr>

</xml_diff>

<commit_message>
complete the I type codes
</commit_message>
<xml_diff>
--- a/doc/RTL.docx
+++ b/doc/RTL.docx
@@ -2570,6 +2570,368 @@
         <w:rPr>
           <w:lang w:bidi="fa-IR"/>
         </w:rPr>
+        <w:t>, I, 0x0</w:t>
+      </w:r>
+      <w:r>
+        <w:rPr>
+          <w:lang w:bidi="fa-IR"/>
+        </w:rPr>
+        <w:t xml:space="preserve">, OPCODE = </w:t>
+      </w:r>
+      <w:proofErr w:type="gramStart"/>
+      <w:r>
+        <w:rPr>
+          <w:lang w:bidi="fa-IR"/>
+        </w:rPr>
+        <w:t>0010011</w:t>
+      </w:r>
+      <w:r>
+        <w:rPr>
+          <w:lang w:bidi="fa-IR"/>
+        </w:rPr>
+        <w:t xml:space="preserve"> :</w:t>
+      </w:r>
+      <w:proofErr w:type="gramEnd"/>
+      <w:r>
+        <w:rPr>
+          <w:lang w:bidi="fa-IR"/>
+        </w:rPr>
+        <w:t xml:space="preserve"> BUS </w:t>
+      </w:r>
+      <w:r>
+        <w:rPr>
+          <w:lang w:bidi="fa-IR"/>
+        </w:rPr>
+        <w:sym w:font="Wingdings" w:char="F0DF"/>
+      </w:r>
+      <w:r>
+        <w:rPr>
+          <w:lang w:bidi="fa-IR"/>
+        </w:rPr>
+        <w:t xml:space="preserve"> RS1 + IMM, SC </w:t>
+      </w:r>
+      <w:r>
+        <w:rPr>
+          <w:lang w:bidi="fa-IR"/>
+        </w:rPr>
+        <w:sym w:font="Wingdings" w:char="F0DF"/>
+      </w:r>
+      <w:r>
+        <w:rPr>
+          <w:lang w:bidi="fa-IR"/>
+        </w:rPr>
+        <w:t xml:space="preserve"> 0</w:t>
+      </w:r>
+    </w:p>
+    <w:p>
+      <w:pPr>
+        <w:rPr>
+          <w:lang w:bidi="fa-IR"/>
+        </w:rPr>
+      </w:pPr>
+    </w:p>
+    <w:p>
+      <w:pPr>
+        <w:rPr>
+          <w:lang w:bidi="fa-IR"/>
+        </w:rPr>
+      </w:pPr>
+      <w:r>
+        <w:rPr>
+          <w:lang w:bidi="fa-IR"/>
+        </w:rPr>
+        <w:t>T</w:t>
+      </w:r>
+      <w:r>
+        <w:rPr>
+          <w:lang w:bidi="fa-IR"/>
+        </w:rPr>
+        <w:t>4</w:t>
+      </w:r>
+      <w:r>
+        <w:rPr>
+          <w:lang w:bidi="fa-IR"/>
+        </w:rPr>
+        <w:t xml:space="preserve">, I, </w:t>
+      </w:r>
+      <w:r>
+        <w:rPr>
+          <w:lang w:bidi="fa-IR"/>
+        </w:rPr>
+        <w:t>(</w:t>
+      </w:r>
+      <w:r>
+        <w:rPr>
+          <w:lang w:bidi="fa-IR"/>
+        </w:rPr>
+        <w:t>0x1</w:t>
+      </w:r>
+      <w:r>
+        <w:rPr>
+          <w:lang w:bidi="fa-IR"/>
+        </w:rPr>
+        <w:t xml:space="preserve"> || 0x2)</w:t>
+      </w:r>
+      <w:r>
+        <w:rPr>
+          <w:lang w:bidi="fa-IR"/>
+        </w:rPr>
+        <w:t xml:space="preserve">, OPCODE = </w:t>
+      </w:r>
+      <w:r>
+        <w:rPr>
+          <w:lang w:bidi="fa-IR"/>
+        </w:rPr>
+        <w:t>0000011</w:t>
+      </w:r>
+      <w:r>
+        <w:rPr>
+          <w:lang w:bidi="fa-IR"/>
+        </w:rPr>
+        <w:t xml:space="preserve">: MAR </w:t>
+      </w:r>
+      <w:r>
+        <w:rPr>
+          <w:lang w:bidi="fa-IR"/>
+        </w:rPr>
+        <w:sym w:font="Wingdings" w:char="F0DF"/>
+      </w:r>
+      <w:r>
+        <w:rPr>
+          <w:lang w:bidi="fa-IR"/>
+        </w:rPr>
+        <w:t xml:space="preserve"> RS1 + IMM</w:t>
+      </w:r>
+    </w:p>
+    <w:p>
+      <w:pPr>
+        <w:rPr>
+          <w:lang w:bidi="fa-IR"/>
+        </w:rPr>
+      </w:pPr>
+    </w:p>
+    <w:p>
+      <w:pPr>
+        <w:rPr>
+          <w:lang w:bidi="fa-IR"/>
+        </w:rPr>
+      </w:pPr>
+      <w:r>
+        <w:rPr>
+          <w:lang w:bidi="fa-IR"/>
+        </w:rPr>
+        <w:t>T</w:t>
+      </w:r>
+      <w:r>
+        <w:rPr>
+          <w:lang w:bidi="fa-IR"/>
+        </w:rPr>
+        <w:t>5</w:t>
+      </w:r>
+      <w:r>
+        <w:rPr>
+          <w:lang w:bidi="fa-IR"/>
+        </w:rPr>
+        <w:t>, I, 0x1</w:t>
+      </w:r>
+      <w:r>
+        <w:rPr>
+          <w:lang w:bidi="fa-IR"/>
+        </w:rPr>
+        <w:t xml:space="preserve">, OPCODE = </w:t>
+      </w:r>
+      <w:r>
+        <w:rPr>
+          <w:lang w:bidi="fa-IR"/>
+        </w:rPr>
+        <w:t>0000011</w:t>
+      </w:r>
+      <w:r>
+        <w:rPr>
+          <w:lang w:bidi="fa-IR"/>
+        </w:rPr>
+        <w:t>:</w:t>
+      </w:r>
+      <w:r>
+        <w:rPr>
+          <w:lang w:bidi="fa-IR"/>
+        </w:rPr>
+        <w:t xml:space="preserve"> BUS</w:t>
+      </w:r>
+      <w:r>
+        <w:rPr>
+          <w:lang w:bidi="fa-IR"/>
+        </w:rPr>
+        <w:t xml:space="preserve"> </w:t>
+      </w:r>
+      <w:r>
+        <w:rPr>
+          <w:lang w:bidi="fa-IR"/>
+        </w:rPr>
+        <w:sym w:font="Wingdings" w:char="F0DF"/>
+      </w:r>
+      <w:r>
+        <w:rPr>
+          <w:lang w:bidi="fa-IR"/>
+        </w:rPr>
+        <w:t xml:space="preserve"> M [MAR] [</w:t>
+      </w:r>
+      <w:proofErr w:type="gramStart"/>
+      <w:r>
+        <w:rPr>
+          <w:lang w:bidi="fa-IR"/>
+        </w:rPr>
+        <w:t>15 :</w:t>
+      </w:r>
+      <w:proofErr w:type="gramEnd"/>
+      <w:r>
+        <w:rPr>
+          <w:lang w:bidi="fa-IR"/>
+        </w:rPr>
+        <w:t xml:space="preserve"> 0], SC </w:t>
+      </w:r>
+      <w:r>
+        <w:rPr>
+          <w:lang w:bidi="fa-IR"/>
+        </w:rPr>
+        <w:sym w:font="Wingdings" w:char="F0DF"/>
+      </w:r>
+      <w:r>
+        <w:rPr>
+          <w:lang w:bidi="fa-IR"/>
+        </w:rPr>
+        <w:t xml:space="preserve"> 0</w:t>
+      </w:r>
+    </w:p>
+    <w:p>
+      <w:pPr>
+        <w:rPr>
+          <w:lang w:bidi="fa-IR"/>
+        </w:rPr>
+      </w:pPr>
+    </w:p>
+    <w:p>
+      <w:pPr>
+        <w:rPr>
+          <w:lang w:bidi="fa-IR"/>
+        </w:rPr>
+      </w:pPr>
+      <w:r>
+        <w:rPr>
+          <w:lang w:bidi="fa-IR"/>
+        </w:rPr>
+        <w:t>T</w:t>
+      </w:r>
+      <w:r>
+        <w:rPr>
+          <w:lang w:bidi="fa-IR"/>
+        </w:rPr>
+        <w:t>5</w:t>
+      </w:r>
+      <w:r>
+        <w:rPr>
+          <w:lang w:bidi="fa-IR"/>
+        </w:rPr>
+        <w:t>, I, 0x2</w:t>
+      </w:r>
+      <w:r>
+        <w:rPr>
+          <w:lang w:bidi="fa-IR"/>
+        </w:rPr>
+        <w:t xml:space="preserve">, OPCODE = </w:t>
+      </w:r>
+      <w:r>
+        <w:rPr>
+          <w:lang w:bidi="fa-IR"/>
+        </w:rPr>
+        <w:t>0000011</w:t>
+      </w:r>
+      <w:r>
+        <w:rPr>
+          <w:lang w:bidi="fa-IR"/>
+        </w:rPr>
+        <w:t xml:space="preserve">: </w:t>
+      </w:r>
+      <w:r>
+        <w:rPr>
+          <w:lang w:bidi="fa-IR"/>
+        </w:rPr>
+        <w:t xml:space="preserve">BUS </w:t>
+      </w:r>
+      <w:r>
+        <w:rPr>
+          <w:lang w:bidi="fa-IR"/>
+        </w:rPr>
+        <w:sym w:font="Wingdings" w:char="F0DF"/>
+      </w:r>
+      <w:r>
+        <w:rPr>
+          <w:lang w:bidi="fa-IR"/>
+        </w:rPr>
+        <w:t xml:space="preserve"> M [MAR] [</w:t>
+      </w:r>
+      <w:proofErr w:type="gramStart"/>
+      <w:r>
+        <w:rPr>
+          <w:lang w:bidi="fa-IR"/>
+        </w:rPr>
+        <w:t>31</w:t>
+      </w:r>
+      <w:r>
+        <w:rPr>
+          <w:lang w:bidi="fa-IR"/>
+        </w:rPr>
+        <w:t xml:space="preserve"> :</w:t>
+      </w:r>
+      <w:proofErr w:type="gramEnd"/>
+      <w:r>
+        <w:rPr>
+          <w:lang w:bidi="fa-IR"/>
+        </w:rPr>
+        <w:t xml:space="preserve"> 0], SC </w:t>
+      </w:r>
+      <w:r>
+        <w:rPr>
+          <w:lang w:bidi="fa-IR"/>
+        </w:rPr>
+        <w:sym w:font="Wingdings" w:char="F0DF"/>
+      </w:r>
+      <w:r>
+        <w:rPr>
+          <w:lang w:bidi="fa-IR"/>
+        </w:rPr>
+        <w:t xml:space="preserve"> 0</w:t>
+      </w:r>
+    </w:p>
+    <w:p>
+      <w:pPr>
+        <w:rPr>
+          <w:lang w:bidi="fa-IR"/>
+        </w:rPr>
+      </w:pPr>
+    </w:p>
+    <w:p>
+      <w:pPr>
+        <w:rPr>
+          <w:lang w:bidi="fa-IR"/>
+        </w:rPr>
+      </w:pPr>
+      <w:r>
+        <w:rPr>
+          <w:lang w:bidi="fa-IR"/>
+        </w:rPr>
+        <w:t>T</w:t>
+      </w:r>
+      <w:r>
+        <w:rPr>
+          <w:lang w:bidi="fa-IR"/>
+        </w:rPr>
+        <w:t>4</w:t>
+      </w:r>
+      <w:r>
+        <w:rPr>
+          <w:lang w:bidi="fa-IR"/>
+        </w:rPr>
         <w:t xml:space="preserve">, I, 0x0, </w:t>
       </w:r>
       <w:proofErr w:type="gramStart"/>
@@ -2688,370 +3050,6 @@
           <w:lang w:bidi="fa-IR"/>
         </w:rPr>
         <w:t xml:space="preserve"> + IMM, SC </w:t>
-      </w:r>
-      <w:r>
-        <w:rPr>
-          <w:lang w:bidi="fa-IR"/>
-        </w:rPr>
-        <w:sym w:font="Wingdings" w:char="F0DF"/>
-      </w:r>
-      <w:r>
-        <w:rPr>
-          <w:lang w:bidi="fa-IR"/>
-        </w:rPr>
-        <w:t xml:space="preserve"> 0</w:t>
-      </w:r>
-    </w:p>
-    <w:p>
-      <w:pPr>
-        <w:rPr>
-          <w:lang w:bidi="fa-IR"/>
-        </w:rPr>
-      </w:pPr>
-    </w:p>
-    <w:p>
-      <w:pPr>
-        <w:rPr>
-          <w:lang w:bidi="fa-IR"/>
-        </w:rPr>
-      </w:pPr>
-      <w:r>
-        <w:rPr>
-          <w:lang w:bidi="fa-IR"/>
-        </w:rPr>
-        <w:t>T</w:t>
-      </w:r>
-      <w:r>
-        <w:rPr>
-          <w:lang w:bidi="fa-IR"/>
-        </w:rPr>
-        <w:t>4</w:t>
-      </w:r>
-      <w:r>
-        <w:rPr>
-          <w:lang w:bidi="fa-IR"/>
-        </w:rPr>
-        <w:t>, I, 0x</w:t>
-      </w:r>
-      <w:proofErr w:type="gramStart"/>
-      <w:r>
-        <w:rPr>
-          <w:lang w:bidi="fa-IR"/>
-        </w:rPr>
-        <w:t>0 :</w:t>
-      </w:r>
-      <w:proofErr w:type="gramEnd"/>
-      <w:r>
-        <w:rPr>
-          <w:lang w:bidi="fa-IR"/>
-        </w:rPr>
-        <w:t xml:space="preserve"> GAR </w:t>
-      </w:r>
-      <w:r>
-        <w:rPr>
-          <w:lang w:bidi="fa-IR"/>
-        </w:rPr>
-        <w:sym w:font="Wingdings" w:char="F0DF"/>
-      </w:r>
-      <w:r>
-        <w:rPr>
-          <w:lang w:bidi="fa-IR"/>
-        </w:rPr>
-        <w:t xml:space="preserve"> </w:t>
-      </w:r>
-      <w:proofErr w:type="gramStart"/>
-      <w:r>
-        <w:rPr>
-          <w:lang w:bidi="fa-IR"/>
-        </w:rPr>
-        <w:t>IR[11 :</w:t>
-      </w:r>
-      <w:proofErr w:type="gramEnd"/>
-      <w:r>
-        <w:rPr>
-          <w:lang w:bidi="fa-IR"/>
-        </w:rPr>
-        <w:t xml:space="preserve"> 7], BUS </w:t>
-      </w:r>
-      <w:r>
-        <w:rPr>
-          <w:lang w:bidi="fa-IR"/>
-        </w:rPr>
-        <w:sym w:font="Wingdings" w:char="F0DF"/>
-      </w:r>
-      <w:r>
-        <w:rPr>
-          <w:lang w:bidi="fa-IR"/>
-        </w:rPr>
-        <w:t xml:space="preserve"> RS1 + IMM, SC </w:t>
-      </w:r>
-      <w:r>
-        <w:rPr>
-          <w:lang w:bidi="fa-IR"/>
-        </w:rPr>
-        <w:sym w:font="Wingdings" w:char="F0DF"/>
-      </w:r>
-      <w:r>
-        <w:rPr>
-          <w:lang w:bidi="fa-IR"/>
-        </w:rPr>
-        <w:t xml:space="preserve"> 0</w:t>
-      </w:r>
-    </w:p>
-    <w:p>
-      <w:pPr>
-        <w:rPr>
-          <w:lang w:bidi="fa-IR"/>
-        </w:rPr>
-      </w:pPr>
-    </w:p>
-    <w:p>
-      <w:pPr>
-        <w:rPr>
-          <w:lang w:bidi="fa-IR"/>
-        </w:rPr>
-      </w:pPr>
-      <w:r>
-        <w:rPr>
-          <w:lang w:bidi="fa-IR"/>
-        </w:rPr>
-        <w:t>T</w:t>
-      </w:r>
-      <w:r>
-        <w:rPr>
-          <w:lang w:bidi="fa-IR"/>
-        </w:rPr>
-        <w:t>4</w:t>
-      </w:r>
-      <w:r>
-        <w:rPr>
-          <w:lang w:bidi="fa-IR"/>
-        </w:rPr>
-        <w:t xml:space="preserve">, I, </w:t>
-      </w:r>
-      <w:r>
-        <w:rPr>
-          <w:lang w:bidi="fa-IR"/>
-        </w:rPr>
-        <w:t>(</w:t>
-      </w:r>
-      <w:r>
-        <w:rPr>
-          <w:lang w:bidi="fa-IR"/>
-        </w:rPr>
-        <w:t>0x1</w:t>
-      </w:r>
-      <w:r>
-        <w:rPr>
-          <w:lang w:bidi="fa-IR"/>
-        </w:rPr>
-        <w:t xml:space="preserve"> || 0x2</w:t>
-      </w:r>
-      <w:proofErr w:type="gramStart"/>
-      <w:r>
-        <w:rPr>
-          <w:lang w:bidi="fa-IR"/>
-        </w:rPr>
-        <w:t>)</w:t>
-      </w:r>
-      <w:r>
-        <w:rPr>
-          <w:lang w:bidi="fa-IR"/>
-        </w:rPr>
-        <w:t xml:space="preserve"> :</w:t>
-      </w:r>
-      <w:proofErr w:type="gramEnd"/>
-      <w:r>
-        <w:rPr>
-          <w:lang w:bidi="fa-IR"/>
-        </w:rPr>
-        <w:t xml:space="preserve"> MAR </w:t>
-      </w:r>
-      <w:r>
-        <w:rPr>
-          <w:lang w:bidi="fa-IR"/>
-        </w:rPr>
-        <w:sym w:font="Wingdings" w:char="F0DF"/>
-      </w:r>
-      <w:r>
-        <w:rPr>
-          <w:lang w:bidi="fa-IR"/>
-        </w:rPr>
-        <w:t xml:space="preserve"> RS1 + IMM</w:t>
-      </w:r>
-    </w:p>
-    <w:p>
-      <w:pPr>
-        <w:rPr>
-          <w:lang w:bidi="fa-IR"/>
-        </w:rPr>
-      </w:pPr>
-    </w:p>
-    <w:p>
-      <w:pPr>
-        <w:rPr>
-          <w:lang w:bidi="fa-IR"/>
-        </w:rPr>
-      </w:pPr>
-      <w:r>
-        <w:rPr>
-          <w:lang w:bidi="fa-IR"/>
-        </w:rPr>
-        <w:t>T</w:t>
-      </w:r>
-      <w:r>
-        <w:rPr>
-          <w:lang w:bidi="fa-IR"/>
-        </w:rPr>
-        <w:t>5</w:t>
-      </w:r>
-      <w:r>
-        <w:rPr>
-          <w:lang w:bidi="fa-IR"/>
-        </w:rPr>
-        <w:t>, I, 0x</w:t>
-      </w:r>
-      <w:proofErr w:type="gramStart"/>
-      <w:r>
-        <w:rPr>
-          <w:lang w:bidi="fa-IR"/>
-        </w:rPr>
-        <w:t>1 :</w:t>
-      </w:r>
-      <w:proofErr w:type="gramEnd"/>
-      <w:r>
-        <w:rPr>
-          <w:lang w:bidi="fa-IR"/>
-        </w:rPr>
-        <w:t xml:space="preserve"> BUS</w:t>
-      </w:r>
-      <w:r>
-        <w:rPr>
-          <w:lang w:bidi="fa-IR"/>
-        </w:rPr>
-        <w:t xml:space="preserve"> </w:t>
-      </w:r>
-      <w:r>
-        <w:rPr>
-          <w:lang w:bidi="fa-IR"/>
-        </w:rPr>
-        <w:sym w:font="Wingdings" w:char="F0DF"/>
-      </w:r>
-      <w:r>
-        <w:rPr>
-          <w:lang w:bidi="fa-IR"/>
-        </w:rPr>
-        <w:t xml:space="preserve"> M [MAR] [</w:t>
-      </w:r>
-      <w:proofErr w:type="gramStart"/>
-      <w:r>
-        <w:rPr>
-          <w:lang w:bidi="fa-IR"/>
-        </w:rPr>
-        <w:t>15 :</w:t>
-      </w:r>
-      <w:proofErr w:type="gramEnd"/>
-      <w:r>
-        <w:rPr>
-          <w:lang w:bidi="fa-IR"/>
-        </w:rPr>
-        <w:t xml:space="preserve"> 0], SC </w:t>
-      </w:r>
-      <w:r>
-        <w:rPr>
-          <w:lang w:bidi="fa-IR"/>
-        </w:rPr>
-        <w:sym w:font="Wingdings" w:char="F0DF"/>
-      </w:r>
-      <w:r>
-        <w:rPr>
-          <w:lang w:bidi="fa-IR"/>
-        </w:rPr>
-        <w:t xml:space="preserve"> 0</w:t>
-      </w:r>
-    </w:p>
-    <w:p>
-      <w:pPr>
-        <w:rPr>
-          <w:lang w:bidi="fa-IR"/>
-        </w:rPr>
-      </w:pPr>
-    </w:p>
-    <w:p>
-      <w:pPr>
-        <w:rPr>
-          <w:lang w:bidi="fa-IR"/>
-        </w:rPr>
-      </w:pPr>
-      <w:r>
-        <w:rPr>
-          <w:lang w:bidi="fa-IR"/>
-        </w:rPr>
-        <w:t>T</w:t>
-      </w:r>
-      <w:r>
-        <w:rPr>
-          <w:lang w:bidi="fa-IR"/>
-        </w:rPr>
-        <w:t>5</w:t>
-      </w:r>
-      <w:r>
-        <w:rPr>
-          <w:lang w:bidi="fa-IR"/>
-        </w:rPr>
-        <w:t>, I, 0x</w:t>
-      </w:r>
-      <w:proofErr w:type="gramStart"/>
-      <w:r>
-        <w:rPr>
-          <w:lang w:bidi="fa-IR"/>
-        </w:rPr>
-        <w:t>2 :</w:t>
-      </w:r>
-      <w:proofErr w:type="gramEnd"/>
-      <w:r>
-        <w:rPr>
-          <w:lang w:bidi="fa-IR"/>
-        </w:rPr>
-        <w:t xml:space="preserve"> </w:t>
-      </w:r>
-      <w:r>
-        <w:rPr>
-          <w:lang w:bidi="fa-IR"/>
-        </w:rPr>
-        <w:t xml:space="preserve">BUS </w:t>
-      </w:r>
-      <w:r>
-        <w:rPr>
-          <w:lang w:bidi="fa-IR"/>
-        </w:rPr>
-        <w:sym w:font="Wingdings" w:char="F0DF"/>
-      </w:r>
-      <w:r>
-        <w:rPr>
-          <w:lang w:bidi="fa-IR"/>
-        </w:rPr>
-        <w:t xml:space="preserve"> M [MAR] [</w:t>
-      </w:r>
-      <w:proofErr w:type="gramStart"/>
-      <w:r>
-        <w:rPr>
-          <w:lang w:bidi="fa-IR"/>
-        </w:rPr>
-        <w:t>31</w:t>
-      </w:r>
-      <w:r>
-        <w:rPr>
-          <w:lang w:bidi="fa-IR"/>
-        </w:rPr>
-        <w:t xml:space="preserve"> :</w:t>
-      </w:r>
-      <w:proofErr w:type="gramEnd"/>
-      <w:r>
-        <w:rPr>
-          <w:lang w:bidi="fa-IR"/>
-        </w:rPr>
-        <w:t xml:space="preserve"> 0], SC </w:t>
       </w:r>
       <w:r>
         <w:rPr>
@@ -5056,6 +5054,7 @@
   <w:style w:type="character" w:default="1" w:styleId="DefaultParagraphFont">
     <w:name w:val="Default Paragraph Font"/>
     <w:uiPriority w:val="1"/>
+    <w:semiHidden/>
     <w:unhideWhenUsed/>
   </w:style>
   <w:style w:type="table" w:default="1" w:styleId="TableNormal">

</xml_diff>

<commit_message>
complete the all types
</commit_message>
<xml_diff>
--- a/doc/RTL.docx
+++ b/doc/RTL.docx
@@ -4388,7 +4388,19 @@
         <w:rPr>
           <w:lang w:bidi="fa-IR"/>
         </w:rPr>
-        <w:t xml:space="preserve"> G [GAR] </w:t>
+        <w:t xml:space="preserve"> </w:t>
+      </w:r>
+      <w:r>
+        <w:rPr>
+          <w:lang w:bidi="fa-IR"/>
+        </w:rPr>
+        <w:t>BUS</w:t>
+      </w:r>
+      <w:r>
+        <w:rPr>
+          <w:lang w:bidi="fa-IR"/>
+        </w:rPr>
+        <w:t xml:space="preserve"> </w:t>
       </w:r>
       <w:r>
         <w:rPr>

</xml_diff>